<commit_message>
Add description case study plots
</commit_message>
<xml_diff>
--- a/Manuscript.docx
+++ b/Manuscript.docx
@@ -90,7 +90,7 @@
         </w:numPr>
       </w:pPr>
       <w:r>
-        <w:t xml:space="preserve">bullet points is stuff I need to expand</w:t>
+        <w:t xml:space="preserve">bullet points are things I need to expand</w:t>
       </w:r>
     </w:p>
     <w:p>
@@ -108,7 +108,7 @@
         <w:pStyle w:val="FirstParagraph"/>
       </w:pPr>
       <w:r>
-        <w:t xml:space="preserve">Iterative imputation is a popular tool to accommodate the ubiquitous problem of missing data. While it is widely accepted that this technique can yield valid inferences, these inferences all rely on algorithmic convergence. Our study provides insight into identifying non-convergence in iterative imputation algorithms, since there is no consensus on how to evaluate the convergence properties currently. We found that–in the cases considered–inferential validity was achieved after five to ten iterations, much earlier than indicated by diagnostic methods. We conclude that it never hurts to iterate longer, but such calculations hardly bring added value.</w:t>
+        <w:t xml:space="preserve">Iterative imputation is a popular tool to accommodate the ubiquitous problem of missing data. While it is widely accepted that this technique can yield valid inferences, these inferences all rely on algorithmic convergence. Our study provides insight into identifying non-convergence in iterative imputation algorithms since there is no consensus on how to evaluate the convergence properties currently. We found that–in the cases considered–inferential validity was achieved after five to ten iterations, much earlier than indicated by diagnostic methods. We conclude that it never hurts to iterate longer, but such calculations hardly bring added value.</w:t>
       </w:r>
     </w:p>
     <w:p>
@@ -186,7 +186,7 @@
         <w:pStyle w:val="BodyText"/>
       </w:pPr>
       <w:r>
-        <w:t xml:space="preserve">In this paper we explore diagnostic methods for iterative imputation algorithms. For reasons of brevity, we focus on the iterative imputation algorithm implemented in the popular</w:t>
+        <w:t xml:space="preserve">In this paper, we explore diagnostic methods for iterative imputation algorithms. For reasons of brevity, we focus on the iterative imputation algorithm implemented in the popular</w:t>
       </w:r>
       <w:r>
         <w:t xml:space="preserve"> </w:t>
@@ -260,7 +260,7 @@
         <w:pStyle w:val="BodyText"/>
       </w:pPr>
       <w:r>
-        <w:t xml:space="preserve">We propose a novel multivariate parameter to check for non-convergence in iterative algorithms. Our aim is to show which method is the most informative about non-convergence in iterative imputation [explain that method = parameter + diagnostic + interpretation].</w:t>
+        <w:t xml:space="preserve">We propose a novel multivariate parameter to check for non-convergence in iterative algorithms. We aim to show which method is the most informative about non-convergence in iterative imputation [explain that method = parameter + diagnostic + interpretation].</w:t>
       </w:r>
     </w:p>
     <w:p>
@@ -505,7 +505,7 @@
         <w:pStyle w:val="FirstParagraph"/>
       </w:pPr>
       <w:r>
-        <w:t xml:space="preserve">Our aim is to assess the impact of non-convergence on the validity of scientific estimates obtained using</w:t>
+        <w:t xml:space="preserve">We aim to assess the impact of non-convergence on the validity of scientific estimates obtained using</w:t>
       </w:r>
       <w:r>
         <w:t xml:space="preserve"> </w:t>
@@ -1513,7 +1513,7 @@
         <w:pStyle w:val="BodyText"/>
       </w:pPr>
       <w:r>
-        <w:t xml:space="preserve">In this plot our diagnostic method is the amount of autocorrelation in the chain means. We can interpret this as the extent to which the average imputed value trends across iterations. We see that autocorrelation in the chain means rapidly decreases until</w:t>
+        <w:t xml:space="preserve">In this plot, our diagnostic method is the amount of autocorrelation in the chain means. We can interpret this as the extent to which the average imputed value trends across iterations. We see that autocorrelation in the chain means rapidly decreases until</w:t>
       </w:r>
       <w:r>
         <w:t xml:space="preserve"> </w:t>
@@ -1588,7 +1588,7 @@
         <w:pStyle w:val="BodyText"/>
       </w:pPr>
       <w:r>
-        <w:t xml:space="preserve">Autocorrelation in the chain variances show us something similar. The number of iterations that is required to reach non-improving autocorrelations is somewhat more ambiguous than for chain means, but generally when</w:t>
+        <w:t xml:space="preserve">Autocorrelation in the chain variances shows something similar. The number of iterations that is required to reach non-improving autocorrelations is somewhat more ambiguous than for chain means, but generally when</w:t>
       </w:r>
       <w:r>
         <w:t xml:space="preserve"> </w:t>
@@ -1752,7 +1752,7 @@
         <w:pStyle w:val="BodyText"/>
       </w:pPr>
       <w:r>
-        <w:t xml:space="preserve">Autocorrelation in the novel parameter exhibit a similar trend to the autocorrelation in the scientific estimates. Trending in this parameter diminishes when</w:t>
+        <w:t xml:space="preserve">The autocorrelation in the novel parameter exhibits a similar trend to the autocorrelation in the scientific estimates. Trending in this parameter diminishes when</w:t>
       </w:r>
       <w:r>
         <w:t xml:space="preserve"> </w:t>
@@ -2149,7 +2149,7 @@
         <w:pStyle w:val="BodyText"/>
       </w:pPr>
       <w:r>
-        <w:t xml:space="preserve">[These rhat plots all show some initialization before the fifth iteration: is rhat usefull before that??]</w:t>
+        <w:t xml:space="preserve">[These rhat plots all show some initialization before the fifth iteration: is rhat useful before that??]</w:t>
       </w:r>
     </w:p>
     <w:p>
@@ -2234,7 +2234,7 @@
         </m:r>
       </m:oMath>
       <w:r>
-        <w:t xml:space="preserve">, even the worst performing conditions (e.g., with a proportion of incomplete cases of 75%) produce stable, non-improving estimates [regression coefficient is under-estimated because there is less info to estimate the relation??].</w:t>
+        <w:t xml:space="preserve">, even the worst-performing conditions (e.g., with a proportion of incomplete cases of 75%) produce stable, non-improving estimates [regression coefficient is underestimated because there is less info to estimate the relation??].</w:t>
       </w:r>
     </w:p>
     <w:p>
@@ -2455,13 +2455,29 @@
     </w:p>
     <w:p>
       <w:pPr>
+        <w:pStyle w:val="FirstParagraph"/>
+      </w:pPr>
+      <w:r>
+        <w:t xml:space="preserve">With this study, we show that iterative imputation algorithms can yield correct outcomes, even when a converged state has not yet formally been reached. Any further iterations would then burn computational resources without improving the statistical inferences.</w:t>
+      </w:r>
+    </w:p>
+    <w:p>
+      <w:pPr>
+        <w:pStyle w:val="BodyText"/>
+      </w:pPr>
+      <w:r>
+        <w:t xml:space="preserve">Our study found that—in the cases considered—inferential validity was achieved after five to ten iterations, much earlier than indicated by the non-convergence identifiers. Of course, it never hurts to iterate longer, but such calculations hardly bring added value.</w:t>
+      </w:r>
+    </w:p>
+    <w:p>
+      <w:pPr>
         <w:numPr>
           <w:ilvl w:val="0"/>
           <w:numId w:val="1004"/>
         </w:numPr>
       </w:pPr>
       <w:r>
-        <w:t xml:space="preserve">Convergence diagnostics keep improving susbstantially until 20-30 it</w:t>
+        <w:t xml:space="preserve">Convergence diagnostics keep improving substantially until it = 20-30</w:t>
       </w:r>
     </w:p>
     <w:p>
@@ -2483,7 +2499,7 @@
         </w:numPr>
       </w:pPr>
       <w:r>
-        <w:t xml:space="preserve">Univariate thetas may under-estimate non-convergence.</w:t>
+        <w:t xml:space="preserve">[methodological explanation is that rhat and ac have a lag (few it to inform your statistic) –&gt; will always indicate convergence slower than inferential validity is reached]</w:t>
       </w:r>
     </w:p>
     <w:p>
@@ -2494,315 +2510,112 @@
         </w:numPr>
       </w:pPr>
       <w:r>
+        <w:t xml:space="preserve">Univariate thetas may under-estimate non-convergence.</w:t>
+      </w:r>
+    </w:p>
+    <w:p>
+      <w:pPr>
+        <w:numPr>
+          <w:ilvl w:val="0"/>
+          <w:numId w:val="1004"/>
+        </w:numPr>
+      </w:pPr>
+      <w:r>
         <w:t xml:space="preserve">Determining non-stationarity with lambda is more difficult than with qhat :(</w:t>
       </w:r>
     </w:p>
     <w:p>
       <w:pPr>
-        <w:pStyle w:val="FirstParagraph"/>
-      </w:pPr>
-      <w:r>
-        <w:t xml:space="preserve">methodological explanation is that rhat and ac have a lag (few it to inform your statistic) –&gt; will always indicate conv slower than the est</w:t>
-      </w:r>
-    </w:p>
-    <w:p>
-      <w:pPr>
-        <w:pStyle w:val="BodyText"/>
-      </w:pPr>
-      <w:r>
-        <w:t xml:space="preserve">calc rhat and cov for each block of 5 it</w:t>
-      </w:r>
-    </w:p>
-    <w:p>
-      <w:pPr>
-        <w:pStyle w:val="BodyText"/>
-      </w:pPr>
-      <w:r>
-        <w:t xml:space="preserve">disc: conf val is likely to happen much sooner</w:t>
-      </w:r>
-    </w:p>
-    <w:p>
-      <w:pPr>
-        <w:pStyle w:val="BodyText"/>
-      </w:pPr>
-      <w:r>
-        <w:t xml:space="preserve">as soon as we start down-weighting the first few it from the calc, the memory effect would</w:t>
+        <w:numPr>
+          <w:ilvl w:val="0"/>
+          <w:numId w:val="1005"/>
+        </w:numPr>
+        <w:pStyle w:val="Compact"/>
+      </w:pPr>
+      <w:r>
+        <w:t xml:space="preserve">Idea: calculate rhat for each block of 5 it</w:t>
       </w:r>
     </w:p>
     <w:p>
       <w:pPr>
         <w:pStyle w:val="Heading2"/>
       </w:pPr>
-      <w:bookmarkStart w:id="47" w:name="example-data"/>
-      <w:r>
-        <w:t xml:space="preserve">Example data</w:t>
+      <w:bookmarkStart w:id="47" w:name="case-study"/>
+      <w:r>
+        <w:t xml:space="preserve">Case Study</w:t>
       </w:r>
       <w:bookmarkEnd w:id="47"/>
     </w:p>
     <w:p>
       <w:pPr>
-        <w:pStyle w:val="SourceCode"/>
-      </w:pPr>
+        <w:numPr>
+          <w:ilvl w:val="0"/>
+          <w:numId w:val="1006"/>
+        </w:numPr>
+      </w:pPr>
+      <w:r>
+        <w:t xml:space="preserve">We use real data: the</w:t>
+      </w:r>
+      <w:r>
+        <w:t xml:space="preserve"> </w:t>
+      </w:r>
       <w:r>
         <w:rPr>
-          <w:rStyle w:val="CommentTok"/>
+          <w:rStyle w:val="VerbatimChar"/>
         </w:rPr>
-        <w:t xml:space="preserve"># load data</w:t>
-      </w:r>
-      <w:r>
-        <w:br/>
+        <w:t xml:space="preserve">boys</w:t>
+      </w:r>
+      <w:r>
+        <w:t xml:space="preserve"> </w:t>
+      </w:r>
+      <w:r>
+        <w:t xml:space="preserve">dataset from the</w:t>
+      </w:r>
+      <w:r>
+        <w:t xml:space="preserve"> </w:t>
       </w:r>
       <w:r>
         <w:rPr>
-          <w:rStyle w:val="KeywordTok"/>
+          <w:rStyle w:val="VerbatimChar"/>
         </w:rPr>
-        <w:t xml:space="preserve">load</w:t>
+        <w:t xml:space="preserve">mice</w:t>
+      </w:r>
+      <w:r>
+        <w:t xml:space="preserve"> </w:t>
+      </w:r>
+      <w:r>
+        <w:t xml:space="preserve">package</w:t>
+      </w:r>
+    </w:p>
+    <w:p>
+      <w:pPr>
+        <w:numPr>
+          <w:ilvl w:val="0"/>
+          <w:numId w:val="1006"/>
+        </w:numPr>
+      </w:pPr>
+      <w:r>
+        <w:t xml:space="preserve">We are interested in predicting age from the other variables, in particular in the regression coefficient of</w:t>
+      </w:r>
+      <w:r>
+        <w:t xml:space="preserve"> </w:t>
       </w:r>
       <w:r>
         <w:rPr>
-          <w:rStyle w:val="NormalTok"/>
+          <w:rStyle w:val="VerbatimChar"/>
         </w:rPr>
-        <w:t xml:space="preserve">(</w:t>
-      </w:r>
-      <w:r>
-        <w:rPr>
-          <w:rStyle w:val="StringTok"/>
-        </w:rPr>
-        <w:t xml:space="preserve">"Data/example.Rdata"</w:t>
-      </w:r>
-      <w:r>
-        <w:rPr>
-          <w:rStyle w:val="NormalTok"/>
-        </w:rPr>
-        <w:t xml:space="preserve">)</w:t>
-      </w:r>
-      <w:r>
-        <w:br/>
-      </w:r>
-      <w:r>
-        <w:rPr>
-          <w:rStyle w:val="KeywordTok"/>
-        </w:rPr>
-        <w:t xml:space="preserve">load</w:t>
-      </w:r>
-      <w:r>
-        <w:rPr>
-          <w:rStyle w:val="NormalTok"/>
-        </w:rPr>
-        <w:t xml:space="preserve">(</w:t>
-      </w:r>
-      <w:r>
-        <w:rPr>
-          <w:rStyle w:val="StringTok"/>
-        </w:rPr>
-        <w:t xml:space="preserve">"Data/example_mids.Rdata"</w:t>
-      </w:r>
-      <w:r>
-        <w:rPr>
-          <w:rStyle w:val="NormalTok"/>
-        </w:rPr>
-        <w:t xml:space="preserve">)</w:t>
-      </w:r>
-      <w:r>
-        <w:br/>
-      </w:r>
-      <w:r>
-        <w:br/>
-      </w:r>
-      <w:r>
-        <w:rPr>
-          <w:rStyle w:val="CommentTok"/>
-        </w:rPr>
-        <w:t xml:space="preserve"># plot each var of example data</w:t>
-      </w:r>
-      <w:r>
-        <w:br/>
-      </w:r>
-      <w:r>
-        <w:rPr>
-          <w:rStyle w:val="NormalTok"/>
-        </w:rPr>
-        <w:t xml:space="preserve">plotfun &lt;-</w:t>
-      </w:r>
-      <w:r>
-        <w:rPr>
-          <w:rStyle w:val="StringTok"/>
-        </w:rPr>
-        <w:t xml:space="preserve"> </w:t>
-      </w:r>
-      <w:r>
-        <w:rPr>
-          <w:rStyle w:val="ControlFlowTok"/>
-        </w:rPr>
-        <w:t xml:space="preserve">function</w:t>
-      </w:r>
-      <w:r>
-        <w:rPr>
-          <w:rStyle w:val="NormalTok"/>
-        </w:rPr>
-        <w:t xml:space="preserve">(v, ...){</w:t>
-      </w:r>
-      <w:r>
-        <w:br/>
-      </w:r>
-      <w:r>
-        <w:rPr>
-          <w:rStyle w:val="KeywordTok"/>
-        </w:rPr>
-        <w:t xml:space="preserve">ggplot</w:t>
-      </w:r>
-      <w:r>
-        <w:rPr>
-          <w:rStyle w:val="NormalTok"/>
-        </w:rPr>
-        <w:t xml:space="preserve">(example, </w:t>
-      </w:r>
-      <w:r>
-        <w:rPr>
-          <w:rStyle w:val="KeywordTok"/>
-        </w:rPr>
-        <w:t xml:space="preserve">aes</w:t>
-      </w:r>
-      <w:r>
-        <w:rPr>
-          <w:rStyle w:val="NormalTok"/>
-        </w:rPr>
-        <w:t xml:space="preserve">(</w:t>
-      </w:r>
-      <w:r>
-        <w:rPr>
-          <w:rStyle w:val="DataTypeTok"/>
-        </w:rPr>
-        <w:t xml:space="preserve">x =</w:t>
-      </w:r>
-      <w:r>
-        <w:rPr>
-          <w:rStyle w:val="NormalTok"/>
-        </w:rPr>
-        <w:t xml:space="preserve"> .data[[</w:t>
-      </w:r>
-      <w:r>
-        <w:rPr>
-          <w:rStyle w:val="StringTok"/>
-        </w:rPr>
-        <w:t xml:space="preserve">"it"</w:t>
-      </w:r>
-      <w:r>
-        <w:rPr>
-          <w:rStyle w:val="NormalTok"/>
-        </w:rPr>
-        <w:t xml:space="preserve">]], </w:t>
-      </w:r>
-      <w:r>
-        <w:rPr>
-          <w:rStyle w:val="DataTypeTok"/>
-        </w:rPr>
-        <w:t xml:space="preserve">y =</w:t>
-      </w:r>
-      <w:r>
-        <w:rPr>
-          <w:rStyle w:val="NormalTok"/>
-        </w:rPr>
-        <w:t xml:space="preserve"> .data[[v]])) </w:t>
-      </w:r>
-      <w:r>
-        <w:rPr>
-          <w:rStyle w:val="OperatorTok"/>
-        </w:rPr>
-        <w:t xml:space="preserve">+</w:t>
-      </w:r>
-      <w:r>
-        <w:br/>
-      </w:r>
-      <w:r>
-        <w:rPr>
-          <w:rStyle w:val="StringTok"/>
-        </w:rPr>
-        <w:t xml:space="preserve">  </w:t>
-      </w:r>
-      <w:r>
-        <w:rPr>
-          <w:rStyle w:val="KeywordTok"/>
-        </w:rPr>
-        <w:t xml:space="preserve">geom_line</w:t>
-      </w:r>
-      <w:r>
-        <w:rPr>
-          <w:rStyle w:val="NormalTok"/>
-        </w:rPr>
-        <w:t xml:space="preserve">() </w:t>
-      </w:r>
-      <w:r>
-        <w:rPr>
-          <w:rStyle w:val="OperatorTok"/>
-        </w:rPr>
-        <w:t xml:space="preserve">+</w:t>
-      </w:r>
-      <w:r>
-        <w:br/>
-      </w:r>
-      <w:r>
-        <w:rPr>
-          <w:rStyle w:val="StringTok"/>
-        </w:rPr>
-        <w:t xml:space="preserve">  </w:t>
-      </w:r>
-      <w:r>
-        <w:rPr>
-          <w:rStyle w:val="KeywordTok"/>
-        </w:rPr>
-        <w:t xml:space="preserve">theme_classic</w:t>
-      </w:r>
-      <w:r>
-        <w:rPr>
-          <w:rStyle w:val="NormalTok"/>
-        </w:rPr>
-        <w:t xml:space="preserve">()</w:t>
-      </w:r>
-      <w:r>
-        <w:br/>
-      </w:r>
-      <w:r>
-        <w:rPr>
-          <w:rStyle w:val="NormalTok"/>
-        </w:rPr>
-        <w:t xml:space="preserve">}</w:t>
-      </w:r>
-      <w:r>
-        <w:br/>
-      </w:r>
-      <w:r>
-        <w:br/>
-      </w:r>
-      <w:r>
-        <w:rPr>
-          <w:rStyle w:val="KeywordTok"/>
-        </w:rPr>
-        <w:t xml:space="preserve">plotfun</w:t>
-      </w:r>
-      <w:r>
-        <w:rPr>
-          <w:rStyle w:val="NormalTok"/>
-        </w:rPr>
-        <w:t xml:space="preserve">(</w:t>
-      </w:r>
-      <w:r>
-        <w:rPr>
-          <w:rStyle w:val="DataTypeTok"/>
-        </w:rPr>
-        <w:t xml:space="preserve">v=</w:t>
-      </w:r>
-      <w:r>
-        <w:rPr>
-          <w:rStyle w:val="StringTok"/>
-        </w:rPr>
-        <w:t xml:space="preserve">"est"</w:t>
-      </w:r>
-      <w:r>
-        <w:rPr>
-          <w:rStyle w:val="NormalTok"/>
-        </w:rPr>
-        <w:t xml:space="preserve">)</w:t>
+        <w:t xml:space="preserve">hgt</w:t>
+      </w:r>
+    </w:p>
+    <w:p>
+      <w:pPr>
+        <w:numPr>
+          <w:ilvl w:val="0"/>
+          <w:numId w:val="1006"/>
+        </w:numPr>
+      </w:pPr>
+      <w:r>
+        <w:t xml:space="preserve">We compare non-convergence identified using visual inspection versus rhat in the chain variances, scientific estimate and lambda</w:t>
       </w:r>
     </w:p>
     <w:p>
@@ -2819,7 +2632,7 @@
               <a:graphicData uri="http://schemas.openxmlformats.org/drawingml/2006/picture">
                 <pic:pic>
                   <pic:nvPicPr>
-                    <pic:cNvPr descr="Manuscript_files/figure-docx/unnamed-chunk-13-1.png" id="0" name="Picture"/>
+                    <pic:cNvPr descr="Manuscript_files/figure-docx/unnamed-chunk-14-1.png" id="0" name="Picture"/>
                     <pic:cNvPicPr>
                       <a:picLocks noChangeArrowheads="1" noChangeAspect="1"/>
                     </pic:cNvPicPr>
@@ -2851,63 +2664,6 @@
           </wp:inline>
         </w:drawing>
       </w:r>
-    </w:p>
-    <w:p>
-      <w:pPr>
-        <w:pStyle w:val="SourceCode"/>
-      </w:pPr>
-      <w:r>
-        <w:rPr>
-          <w:rStyle w:val="KeywordTok"/>
-        </w:rPr>
-        <w:t xml:space="preserve">plotfun</w:t>
-      </w:r>
-      <w:r>
-        <w:rPr>
-          <w:rStyle w:val="NormalTok"/>
-        </w:rPr>
-        <w:t xml:space="preserve">(</w:t>
-      </w:r>
-      <w:r>
-        <w:rPr>
-          <w:rStyle w:val="DataTypeTok"/>
-        </w:rPr>
-        <w:t xml:space="preserve">v=</w:t>
-      </w:r>
-      <w:r>
-        <w:rPr>
-          <w:rStyle w:val="StringTok"/>
-        </w:rPr>
-        <w:t xml:space="preserve">"ac.max.qhat"</w:t>
-      </w:r>
-      <w:r>
-        <w:rPr>
-          <w:rStyle w:val="NormalTok"/>
-        </w:rPr>
-        <w:t xml:space="preserve">) </w:t>
-      </w:r>
-      <w:r>
-        <w:rPr>
-          <w:rStyle w:val="CommentTok"/>
-        </w:rPr>
-        <w:t xml:space="preserve">#+ list(scale_y_continuous(limits = c(0.65,1)))</w:t>
-      </w:r>
-    </w:p>
-    <w:p>
-      <w:pPr>
-        <w:pStyle w:val="SourceCode"/>
-      </w:pPr>
-      <w:r>
-        <w:rPr>
-          <w:rStyle w:val="VerbatimChar"/>
-        </w:rPr>
-        <w:t xml:space="preserve">## Warning: Removed 2 row(s) containing missing values (geom_path).</w:t>
-      </w:r>
-    </w:p>
-    <w:p>
-      <w:pPr>
-        <w:pStyle w:val="FirstParagraph"/>
-      </w:pPr>
       <w:r>
         <w:drawing>
           <wp:inline>
@@ -2918,7 +2674,7 @@
               <a:graphicData uri="http://schemas.openxmlformats.org/drawingml/2006/picture">
                 <pic:pic>
                   <pic:nvPicPr>
-                    <pic:cNvPr descr="Manuscript_files/figure-docx/unnamed-chunk-13-2.png" id="0" name="Picture"/>
+                    <pic:cNvPr descr="Manuscript_files/figure-docx/unnamed-chunk-14-2.png" id="0" name="Picture"/>
                     <pic:cNvPicPr>
                       <a:picLocks noChangeArrowheads="1" noChangeAspect="1"/>
                     </pic:cNvPicPr>
@@ -2950,57 +2706,6 @@
           </wp:inline>
         </w:drawing>
       </w:r>
-    </w:p>
-    <w:p>
-      <w:pPr>
-        <w:pStyle w:val="SourceCode"/>
-      </w:pPr>
-      <w:r>
-        <w:rPr>
-          <w:rStyle w:val="KeywordTok"/>
-        </w:rPr>
-        <w:t xml:space="preserve">plotfun</w:t>
-      </w:r>
-      <w:r>
-        <w:rPr>
-          <w:rStyle w:val="NormalTok"/>
-        </w:rPr>
-        <w:t xml:space="preserve">(</w:t>
-      </w:r>
-      <w:r>
-        <w:rPr>
-          <w:rStyle w:val="DataTypeTok"/>
-        </w:rPr>
-        <w:t xml:space="preserve">v=</w:t>
-      </w:r>
-      <w:r>
-        <w:rPr>
-          <w:rStyle w:val="StringTok"/>
-        </w:rPr>
-        <w:t xml:space="preserve">"ac.max.lambda"</w:t>
-      </w:r>
-      <w:r>
-        <w:rPr>
-          <w:rStyle w:val="NormalTok"/>
-        </w:rPr>
-        <w:t xml:space="preserve">)</w:t>
-      </w:r>
-    </w:p>
-    <w:p>
-      <w:pPr>
-        <w:pStyle w:val="SourceCode"/>
-      </w:pPr>
-      <w:r>
-        <w:rPr>
-          <w:rStyle w:val="VerbatimChar"/>
-        </w:rPr>
-        <w:t xml:space="preserve">## Warning: Removed 2 row(s) containing missing values (geom_path).</w:t>
-      </w:r>
-    </w:p>
-    <w:p>
-      <w:pPr>
-        <w:pStyle w:val="FirstParagraph"/>
-      </w:pPr>
       <w:r>
         <w:drawing>
           <wp:inline>
@@ -3011,7 +2716,7 @@
               <a:graphicData uri="http://schemas.openxmlformats.org/drawingml/2006/picture">
                 <pic:pic>
                   <pic:nvPicPr>
-                    <pic:cNvPr descr="Manuscript_files/figure-docx/unnamed-chunk-13-3.png" id="0" name="Picture"/>
+                    <pic:cNvPr descr="Manuscript_files/figure-docx/unnamed-chunk-14-3.png" id="0" name="Picture"/>
                     <pic:cNvPicPr>
                       <a:picLocks noChangeArrowheads="1" noChangeAspect="1"/>
                     </pic:cNvPicPr>
@@ -3046,191 +2751,7 @@
     </w:p>
     <w:p>
       <w:pPr>
-        <w:pStyle w:val="SourceCode"/>
-      </w:pPr>
-      <w:r>
-        <w:rPr>
-          <w:rStyle w:val="KeywordTok"/>
-        </w:rPr>
-        <w:t xml:space="preserve">plotfun</w:t>
-      </w:r>
-      <w:r>
-        <w:rPr>
-          <w:rStyle w:val="NormalTok"/>
-        </w:rPr>
-        <w:t xml:space="preserve">(</w:t>
-      </w:r>
-      <w:r>
-        <w:rPr>
-          <w:rStyle w:val="DataTypeTok"/>
-        </w:rPr>
-        <w:t xml:space="preserve">v=</w:t>
-      </w:r>
-      <w:r>
-        <w:rPr>
-          <w:rStyle w:val="StringTok"/>
-        </w:rPr>
-        <w:t xml:space="preserve">"r.hat.max.sigma.hgt"</w:t>
-      </w:r>
-      <w:r>
-        <w:rPr>
-          <w:rStyle w:val="NormalTok"/>
-        </w:rPr>
-        <w:t xml:space="preserve">)</w:t>
-      </w:r>
-      <w:r>
-        <w:rPr>
-          <w:rStyle w:val="OperatorTok"/>
-        </w:rPr>
-        <w:t xml:space="preserve">+</w:t>
-      </w:r>
-      <w:r>
-        <w:rPr>
-          <w:rStyle w:val="KeywordTok"/>
-        </w:rPr>
-        <w:t xml:space="preserve">list</w:t>
-      </w:r>
-      <w:r>
-        <w:rPr>
-          <w:rStyle w:val="NormalTok"/>
-        </w:rPr>
-        <w:t xml:space="preserve">(</w:t>
-      </w:r>
-      <w:r>
-        <w:rPr>
-          <w:rStyle w:val="KeywordTok"/>
-        </w:rPr>
-        <w:t xml:space="preserve">geom_hline</w:t>
-      </w:r>
-      <w:r>
-        <w:rPr>
-          <w:rStyle w:val="NormalTok"/>
-        </w:rPr>
-        <w:t xml:space="preserve">(</w:t>
-      </w:r>
-      <w:r>
-        <w:rPr>
-          <w:rStyle w:val="DataTypeTok"/>
-        </w:rPr>
-        <w:t xml:space="preserve">yintercept =</w:t>
-      </w:r>
-      <w:r>
-        <w:rPr>
-          <w:rStyle w:val="NormalTok"/>
-        </w:rPr>
-        <w:t xml:space="preserve"> </w:t>
-      </w:r>
-      <w:r>
-        <w:rPr>
-          <w:rStyle w:val="FloatTok"/>
-        </w:rPr>
-        <w:t xml:space="preserve">1.2</w:t>
-      </w:r>
-      <w:r>
-        <w:rPr>
-          <w:rStyle w:val="NormalTok"/>
-        </w:rPr>
-        <w:t xml:space="preserve">, </w:t>
-      </w:r>
-      <w:r>
-        <w:rPr>
-          <w:rStyle w:val="DataTypeTok"/>
-        </w:rPr>
-        <w:t xml:space="preserve">color =</w:t>
-      </w:r>
-      <w:r>
-        <w:rPr>
-          <w:rStyle w:val="NormalTok"/>
-        </w:rPr>
-        <w:t xml:space="preserve"> </w:t>
-      </w:r>
-      <w:r>
-        <w:rPr>
-          <w:rStyle w:val="StringTok"/>
-        </w:rPr>
-        <w:t xml:space="preserve">"grey"</w:t>
-      </w:r>
-      <w:r>
-        <w:rPr>
-          <w:rStyle w:val="NormalTok"/>
-        </w:rPr>
-        <w:t xml:space="preserve">), </w:t>
-      </w:r>
-      <w:r>
-        <w:rPr>
-          <w:rStyle w:val="KeywordTok"/>
-        </w:rPr>
-        <w:t xml:space="preserve">scale_y_continuous</w:t>
-      </w:r>
-      <w:r>
-        <w:rPr>
-          <w:rStyle w:val="NormalTok"/>
-        </w:rPr>
-        <w:t xml:space="preserve">(</w:t>
-      </w:r>
-      <w:r>
-        <w:rPr>
-          <w:rStyle w:val="DataTypeTok"/>
-        </w:rPr>
-        <w:t xml:space="preserve">limits =</w:t>
-      </w:r>
-      <w:r>
-        <w:rPr>
-          <w:rStyle w:val="NormalTok"/>
-        </w:rPr>
-        <w:t xml:space="preserve"> </w:t>
-      </w:r>
-      <w:r>
-        <w:rPr>
-          <w:rStyle w:val="KeywordTok"/>
-        </w:rPr>
-        <w:t xml:space="preserve">c</w:t>
-      </w:r>
-      <w:r>
-        <w:rPr>
-          <w:rStyle w:val="NormalTok"/>
-        </w:rPr>
-        <w:t xml:space="preserve">(</w:t>
-      </w:r>
-      <w:r>
-        <w:rPr>
-          <w:rStyle w:val="DecValTok"/>
-        </w:rPr>
-        <w:t xml:space="preserve">1</w:t>
-      </w:r>
-      <w:r>
-        <w:rPr>
-          <w:rStyle w:val="NormalTok"/>
-        </w:rPr>
-        <w:t xml:space="preserve">,</w:t>
-      </w:r>
-      <w:r>
-        <w:rPr>
-          <w:rStyle w:val="DecValTok"/>
-        </w:rPr>
-        <w:t xml:space="preserve">2</w:t>
-      </w:r>
-      <w:r>
-        <w:rPr>
-          <w:rStyle w:val="NormalTok"/>
-        </w:rPr>
-        <w:t xml:space="preserve">)))</w:t>
-      </w:r>
-    </w:p>
-    <w:p>
-      <w:pPr>
-        <w:pStyle w:val="SourceCode"/>
-      </w:pPr>
-      <w:r>
-        <w:rPr>
-          <w:rStyle w:val="VerbatimChar"/>
-        </w:rPr>
-        <w:t xml:space="preserve">## Warning: Removed 5 row(s) containing missing values (geom_path).</w:t>
-      </w:r>
-    </w:p>
-    <w:p>
-      <w:pPr>
-        <w:pStyle w:val="FirstParagraph"/>
+        <w:pStyle w:val="BodyText"/>
       </w:pPr>
       <w:r>
         <w:drawing>
@@ -3242,7 +2763,7 @@
               <a:graphicData uri="http://schemas.openxmlformats.org/drawingml/2006/picture">
                 <pic:pic>
                   <pic:nvPicPr>
-                    <pic:cNvPr descr="Manuscript_files/figure-docx/unnamed-chunk-13-4.png" id="0" name="Picture"/>
+                    <pic:cNvPr descr="Manuscript_files/figure-docx/unnamed-chunk-15-1.png" id="0" name="Picture"/>
                     <pic:cNvPicPr>
                       <a:picLocks noChangeArrowheads="1" noChangeAspect="1"/>
                     </pic:cNvPicPr>
@@ -3281,182 +2802,9 @@
       </w:pPr>
       <w:r>
         <w:rPr>
-          <w:rStyle w:val="KeywordTok"/>
-        </w:rPr>
-        <w:t xml:space="preserve">plotfun</w:t>
-      </w:r>
-      <w:r>
-        <w:rPr>
-          <w:rStyle w:val="NormalTok"/>
-        </w:rPr>
-        <w:t xml:space="preserve">(</w:t>
-      </w:r>
-      <w:r>
-        <w:rPr>
-          <w:rStyle w:val="DataTypeTok"/>
-        </w:rPr>
-        <w:t xml:space="preserve">v=</w:t>
-      </w:r>
-      <w:r>
-        <w:rPr>
-          <w:rStyle w:val="StringTok"/>
-        </w:rPr>
-        <w:t xml:space="preserve">"r.hat.max.qhat"</w:t>
-      </w:r>
-      <w:r>
-        <w:rPr>
-          <w:rStyle w:val="NormalTok"/>
-        </w:rPr>
-        <w:t xml:space="preserve">)</w:t>
-      </w:r>
-      <w:r>
-        <w:rPr>
-          <w:rStyle w:val="OperatorTok"/>
-        </w:rPr>
-        <w:t xml:space="preserve">+</w:t>
-      </w:r>
-      <w:r>
-        <w:rPr>
-          <w:rStyle w:val="KeywordTok"/>
-        </w:rPr>
-        <w:t xml:space="preserve">list</w:t>
-      </w:r>
-      <w:r>
-        <w:rPr>
-          <w:rStyle w:val="NormalTok"/>
-        </w:rPr>
-        <w:t xml:space="preserve">(</w:t>
-      </w:r>
-      <w:r>
-        <w:rPr>
-          <w:rStyle w:val="KeywordTok"/>
-        </w:rPr>
-        <w:t xml:space="preserve">geom_hline</w:t>
-      </w:r>
-      <w:r>
-        <w:rPr>
-          <w:rStyle w:val="NormalTok"/>
-        </w:rPr>
-        <w:t xml:space="preserve">(</w:t>
-      </w:r>
-      <w:r>
-        <w:rPr>
-          <w:rStyle w:val="DataTypeTok"/>
-        </w:rPr>
-        <w:t xml:space="preserve">yintercept =</w:t>
-      </w:r>
-      <w:r>
-        <w:rPr>
-          <w:rStyle w:val="NormalTok"/>
-        </w:rPr>
-        <w:t xml:space="preserve"> </w:t>
-      </w:r>
-      <w:r>
-        <w:rPr>
-          <w:rStyle w:val="FloatTok"/>
-        </w:rPr>
-        <w:t xml:space="preserve">1.2</w:t>
-      </w:r>
-      <w:r>
-        <w:rPr>
-          <w:rStyle w:val="NormalTok"/>
-        </w:rPr>
-        <w:t xml:space="preserve">, </w:t>
-      </w:r>
-      <w:r>
-        <w:rPr>
-          <w:rStyle w:val="DataTypeTok"/>
-        </w:rPr>
-        <w:t xml:space="preserve">color =</w:t>
-      </w:r>
-      <w:r>
-        <w:rPr>
-          <w:rStyle w:val="NormalTok"/>
-        </w:rPr>
-        <w:t xml:space="preserve"> </w:t>
-      </w:r>
-      <w:r>
-        <w:rPr>
-          <w:rStyle w:val="StringTok"/>
-        </w:rPr>
-        <w:t xml:space="preserve">"grey"</w:t>
-      </w:r>
-      <w:r>
-        <w:rPr>
-          <w:rStyle w:val="NormalTok"/>
-        </w:rPr>
-        <w:t xml:space="preserve">), </w:t>
-      </w:r>
-      <w:r>
-        <w:rPr>
-          <w:rStyle w:val="KeywordTok"/>
-        </w:rPr>
-        <w:t xml:space="preserve">scale_y_continuous</w:t>
-      </w:r>
-      <w:r>
-        <w:rPr>
-          <w:rStyle w:val="NormalTok"/>
-        </w:rPr>
-        <w:t xml:space="preserve">(</w:t>
-      </w:r>
-      <w:r>
-        <w:rPr>
-          <w:rStyle w:val="DataTypeTok"/>
-        </w:rPr>
-        <w:t xml:space="preserve">limits =</w:t>
-      </w:r>
-      <w:r>
-        <w:rPr>
-          <w:rStyle w:val="NormalTok"/>
-        </w:rPr>
-        <w:t xml:space="preserve"> </w:t>
-      </w:r>
-      <w:r>
-        <w:rPr>
-          <w:rStyle w:val="KeywordTok"/>
-        </w:rPr>
-        <w:t xml:space="preserve">c</w:t>
-      </w:r>
-      <w:r>
-        <w:rPr>
-          <w:rStyle w:val="NormalTok"/>
-        </w:rPr>
-        <w:t xml:space="preserve">(</w:t>
-      </w:r>
-      <w:r>
-        <w:rPr>
-          <w:rStyle w:val="DecValTok"/>
-        </w:rPr>
-        <w:t xml:space="preserve">1</w:t>
-      </w:r>
-      <w:r>
-        <w:rPr>
-          <w:rStyle w:val="NormalTok"/>
-        </w:rPr>
-        <w:t xml:space="preserve">,</w:t>
-      </w:r>
-      <w:r>
-        <w:rPr>
-          <w:rStyle w:val="DecValTok"/>
-        </w:rPr>
-        <w:t xml:space="preserve">2</w:t>
-      </w:r>
-      <w:r>
-        <w:rPr>
-          <w:rStyle w:val="NormalTok"/>
-        </w:rPr>
-        <w:t xml:space="preserve">)))</w:t>
-      </w:r>
-    </w:p>
-    <w:p>
-      <w:pPr>
-        <w:pStyle w:val="SourceCode"/>
-      </w:pPr>
-      <w:r>
-        <w:rPr>
           <w:rStyle w:val="VerbatimChar"/>
         </w:rPr>
-        <w:t xml:space="preserve">## Warning: Removed 1 row(s) containing missing values (geom_path).</w:t>
+        <w:t xml:space="preserve">## Warning: Removed 5 row(s) containing missing values (geom_path).</w:t>
       </w:r>
     </w:p>
     <w:p>
@@ -3473,7 +2821,7 @@
               <a:graphicData uri="http://schemas.openxmlformats.org/drawingml/2006/picture">
                 <pic:pic>
                   <pic:nvPicPr>
-                    <pic:cNvPr descr="Manuscript_files/figure-docx/unnamed-chunk-13-5.png" id="0" name="Picture"/>
+                    <pic:cNvPr descr="Manuscript_files/figure-docx/unnamed-chunk-16-1.png" id="0" name="Picture"/>
                     <pic:cNvPicPr>
                       <a:picLocks noChangeArrowheads="1" noChangeAspect="1"/>
                     </pic:cNvPicPr>
@@ -3512,179 +2860,6 @@
       </w:pPr>
       <w:r>
         <w:rPr>
-          <w:rStyle w:val="KeywordTok"/>
-        </w:rPr>
-        <w:t xml:space="preserve">plotfun</w:t>
-      </w:r>
-      <w:r>
-        <w:rPr>
-          <w:rStyle w:val="NormalTok"/>
-        </w:rPr>
-        <w:t xml:space="preserve">(</w:t>
-      </w:r>
-      <w:r>
-        <w:rPr>
-          <w:rStyle w:val="DataTypeTok"/>
-        </w:rPr>
-        <w:t xml:space="preserve">v=</w:t>
-      </w:r>
-      <w:r>
-        <w:rPr>
-          <w:rStyle w:val="StringTok"/>
-        </w:rPr>
-        <w:t xml:space="preserve">"r.hat.max.lambda"</w:t>
-      </w:r>
-      <w:r>
-        <w:rPr>
-          <w:rStyle w:val="NormalTok"/>
-        </w:rPr>
-        <w:t xml:space="preserve">)</w:t>
-      </w:r>
-      <w:r>
-        <w:rPr>
-          <w:rStyle w:val="OperatorTok"/>
-        </w:rPr>
-        <w:t xml:space="preserve">+</w:t>
-      </w:r>
-      <w:r>
-        <w:rPr>
-          <w:rStyle w:val="KeywordTok"/>
-        </w:rPr>
-        <w:t xml:space="preserve">list</w:t>
-      </w:r>
-      <w:r>
-        <w:rPr>
-          <w:rStyle w:val="NormalTok"/>
-        </w:rPr>
-        <w:t xml:space="preserve">(</w:t>
-      </w:r>
-      <w:r>
-        <w:rPr>
-          <w:rStyle w:val="KeywordTok"/>
-        </w:rPr>
-        <w:t xml:space="preserve">geom_hline</w:t>
-      </w:r>
-      <w:r>
-        <w:rPr>
-          <w:rStyle w:val="NormalTok"/>
-        </w:rPr>
-        <w:t xml:space="preserve">(</w:t>
-      </w:r>
-      <w:r>
-        <w:rPr>
-          <w:rStyle w:val="DataTypeTok"/>
-        </w:rPr>
-        <w:t xml:space="preserve">yintercept =</w:t>
-      </w:r>
-      <w:r>
-        <w:rPr>
-          <w:rStyle w:val="NormalTok"/>
-        </w:rPr>
-        <w:t xml:space="preserve"> </w:t>
-      </w:r>
-      <w:r>
-        <w:rPr>
-          <w:rStyle w:val="FloatTok"/>
-        </w:rPr>
-        <w:t xml:space="preserve">1.2</w:t>
-      </w:r>
-      <w:r>
-        <w:rPr>
-          <w:rStyle w:val="NormalTok"/>
-        </w:rPr>
-        <w:t xml:space="preserve">, </w:t>
-      </w:r>
-      <w:r>
-        <w:rPr>
-          <w:rStyle w:val="DataTypeTok"/>
-        </w:rPr>
-        <w:t xml:space="preserve">color =</w:t>
-      </w:r>
-      <w:r>
-        <w:rPr>
-          <w:rStyle w:val="NormalTok"/>
-        </w:rPr>
-        <w:t xml:space="preserve"> </w:t>
-      </w:r>
-      <w:r>
-        <w:rPr>
-          <w:rStyle w:val="StringTok"/>
-        </w:rPr>
-        <w:t xml:space="preserve">"grey"</w:t>
-      </w:r>
-      <w:r>
-        <w:rPr>
-          <w:rStyle w:val="NormalTok"/>
-        </w:rPr>
-        <w:t xml:space="preserve">), </w:t>
-      </w:r>
-      <w:r>
-        <w:rPr>
-          <w:rStyle w:val="KeywordTok"/>
-        </w:rPr>
-        <w:t xml:space="preserve">scale_y_continuous</w:t>
-      </w:r>
-      <w:r>
-        <w:rPr>
-          <w:rStyle w:val="NormalTok"/>
-        </w:rPr>
-        <w:t xml:space="preserve">(</w:t>
-      </w:r>
-      <w:r>
-        <w:rPr>
-          <w:rStyle w:val="DataTypeTok"/>
-        </w:rPr>
-        <w:t xml:space="preserve">limits =</w:t>
-      </w:r>
-      <w:r>
-        <w:rPr>
-          <w:rStyle w:val="NormalTok"/>
-        </w:rPr>
-        <w:t xml:space="preserve"> </w:t>
-      </w:r>
-      <w:r>
-        <w:rPr>
-          <w:rStyle w:val="KeywordTok"/>
-        </w:rPr>
-        <w:t xml:space="preserve">c</w:t>
-      </w:r>
-      <w:r>
-        <w:rPr>
-          <w:rStyle w:val="NormalTok"/>
-        </w:rPr>
-        <w:t xml:space="preserve">(</w:t>
-      </w:r>
-      <w:r>
-        <w:rPr>
-          <w:rStyle w:val="DecValTok"/>
-        </w:rPr>
-        <w:t xml:space="preserve">1</w:t>
-      </w:r>
-      <w:r>
-        <w:rPr>
-          <w:rStyle w:val="NormalTok"/>
-        </w:rPr>
-        <w:t xml:space="preserve">,</w:t>
-      </w:r>
-      <w:r>
-        <w:rPr>
-          <w:rStyle w:val="DecValTok"/>
-        </w:rPr>
-        <w:t xml:space="preserve">2</w:t>
-      </w:r>
-      <w:r>
-        <w:rPr>
-          <w:rStyle w:val="NormalTok"/>
-        </w:rPr>
-        <w:t xml:space="preserve">)))</w:t>
-      </w:r>
-    </w:p>
-    <w:p>
-      <w:pPr>
-        <w:pStyle w:val="SourceCode"/>
-      </w:pPr>
-      <w:r>
-        <w:rPr>
           <w:rStyle w:val="VerbatimChar"/>
         </w:rPr>
         <w:t xml:space="preserve">## Warning: Removed 1 row(s) containing missing values (geom_path).</w:t>
@@ -3704,7 +2879,7 @@
               <a:graphicData uri="http://schemas.openxmlformats.org/drawingml/2006/picture">
                 <pic:pic>
                   <pic:nvPicPr>
-                    <pic:cNvPr descr="Manuscript_files/figure-docx/unnamed-chunk-13-6.png" id="0" name="Picture"/>
+                    <pic:cNvPr descr="Manuscript_files/figure-docx/unnamed-chunk-17-1.png" id="0" name="Picture"/>
                     <pic:cNvPicPr>
                       <a:picLocks noChangeArrowheads="1" noChangeAspect="1"/>
                     </pic:cNvPicPr>
@@ -3743,15 +2918,9 @@
       </w:pPr>
       <w:r>
         <w:rPr>
-          <w:rStyle w:val="KeywordTok"/>
+          <w:rStyle w:val="VerbatimChar"/>
         </w:rPr>
-        <w:t xml:space="preserve">plot</w:t>
-      </w:r>
-      <w:r>
-        <w:rPr>
-          <w:rStyle w:val="NormalTok"/>
-        </w:rPr>
-        <w:t xml:space="preserve">(mids)</w:t>
+        <w:t xml:space="preserve">## Warning: Removed 1 row(s) containing missing values (geom_path).</w:t>
       </w:r>
     </w:p>
     <w:p>
@@ -3768,7 +2937,7 @@
               <a:graphicData uri="http://schemas.openxmlformats.org/drawingml/2006/picture">
                 <pic:pic>
                   <pic:nvPicPr>
-                    <pic:cNvPr descr="Manuscript_files/figure-docx/unnamed-chunk-13-7.png" id="0" name="Picture"/>
+                    <pic:cNvPr descr="Manuscript_files/figure-docx/unnamed-chunk-18-1.png" id="0" name="Picture"/>
                     <pic:cNvPicPr>
                       <a:picLocks noChangeArrowheads="1" noChangeAspect="1"/>
                     </pic:cNvPicPr>
@@ -3800,103 +2969,19 @@
           </wp:inline>
         </w:drawing>
       </w:r>
-      <w:r>
-        <w:drawing>
-          <wp:inline>
-            <wp:extent cx="4620126" cy="3696101"/>
-            <wp:effectExtent b="0" l="0" r="0" t="0"/>
-            <wp:docPr descr="" title="" id="1" name="Picture"/>
-            <a:graphic>
-              <a:graphicData uri="http://schemas.openxmlformats.org/drawingml/2006/picture">
-                <pic:pic>
-                  <pic:nvPicPr>
-                    <pic:cNvPr descr="Manuscript_files/figure-docx/unnamed-chunk-13-8.png" id="0" name="Picture"/>
-                    <pic:cNvPicPr>
-                      <a:picLocks noChangeArrowheads="1" noChangeAspect="1"/>
-                    </pic:cNvPicPr>
-                  </pic:nvPicPr>
-                  <pic:blipFill>
-                    <a:blip r:embed="rId55"/>
-                    <a:stretch>
-                      <a:fillRect/>
-                    </a:stretch>
-                  </pic:blipFill>
-                  <pic:spPr bwMode="auto">
-                    <a:xfrm>
-                      <a:off x="0" y="0"/>
-                      <a:ext cx="4620126" cy="3696101"/>
-                    </a:xfrm>
-                    <a:prstGeom prst="rect">
-                      <a:avLst/>
-                    </a:prstGeom>
-                    <a:noFill/>
-                    <a:ln w="9525">
-                      <a:noFill/>
-                      <a:headEnd/>
-                      <a:tailEnd/>
-                    </a:ln>
-                  </pic:spPr>
-                </pic:pic>
-              </a:graphicData>
-            </a:graphic>
-          </wp:inline>
-        </w:drawing>
-      </w:r>
-      <w:r>
-        <w:drawing>
-          <wp:inline>
-            <wp:extent cx="4620126" cy="3696101"/>
-            <wp:effectExtent b="0" l="0" r="0" t="0"/>
-            <wp:docPr descr="" title="" id="1" name="Picture"/>
-            <a:graphic>
-              <a:graphicData uri="http://schemas.openxmlformats.org/drawingml/2006/picture">
-                <pic:pic>
-                  <pic:nvPicPr>
-                    <pic:cNvPr descr="Manuscript_files/figure-docx/unnamed-chunk-13-9.png" id="0" name="Picture"/>
-                    <pic:cNvPicPr>
-                      <a:picLocks noChangeArrowheads="1" noChangeAspect="1"/>
-                    </pic:cNvPicPr>
-                  </pic:nvPicPr>
-                  <pic:blipFill>
-                    <a:blip r:embed="rId56"/>
-                    <a:stretch>
-                      <a:fillRect/>
-                    </a:stretch>
-                  </pic:blipFill>
-                  <pic:spPr bwMode="auto">
-                    <a:xfrm>
-                      <a:off x="0" y="0"/>
-                      <a:ext cx="4620126" cy="3696101"/>
-                    </a:xfrm>
-                    <a:prstGeom prst="rect">
-                      <a:avLst/>
-                    </a:prstGeom>
-                    <a:noFill/>
-                    <a:ln w="9525">
-                      <a:noFill/>
-                      <a:headEnd/>
-                      <a:tailEnd/>
-                    </a:ln>
-                  </pic:spPr>
-                </pic:pic>
-              </a:graphicData>
-            </a:graphic>
-          </wp:inline>
-        </w:drawing>
-      </w:r>
     </w:p>
     <w:p>
       <w:pPr>
         <w:pStyle w:val="Heading1"/>
       </w:pPr>
-      <w:bookmarkStart w:id="57" w:name="references-incomplete"/>
+      <w:bookmarkStart w:id="55" w:name="references-incomplete"/>
       <w:r>
         <w:t xml:space="preserve">References (incomplete)</w:t>
       </w:r>
-      <w:bookmarkEnd w:id="57"/>
-    </w:p>
-    <w:bookmarkStart w:id="62" w:name="refs"/>
-    <w:bookmarkStart w:id="58" w:name="ref-R"/>
+      <w:bookmarkEnd w:id="55"/>
+    </w:p>
+    <w:bookmarkStart w:id="60" w:name="refs"/>
+    <w:bookmarkStart w:id="56" w:name="ref-R"/>
     <w:p>
       <w:pPr>
         <w:pStyle w:val="Bibliography"/>
@@ -3917,8 +3002,8 @@
         <w:t xml:space="preserve">. Vienna, Austria.</w:t>
       </w:r>
     </w:p>
-    <w:bookmarkEnd w:id="58"/>
-    <w:bookmarkStart w:id="59" w:name="ref-buur18"/>
+    <w:bookmarkEnd w:id="56"/>
+    <w:bookmarkStart w:id="57" w:name="ref-buur18"/>
     <w:p>
       <w:pPr>
         <w:pStyle w:val="Bibliography"/>
@@ -3939,8 +3024,8 @@
         <w:t xml:space="preserve">. Chapman and Hall/CRC.</w:t>
       </w:r>
     </w:p>
-    <w:bookmarkEnd w:id="59"/>
-    <w:bookmarkStart w:id="61" w:name="ref-mice"/>
+    <w:bookmarkEnd w:id="57"/>
+    <w:bookmarkStart w:id="59" w:name="ref-mice"/>
     <w:p>
       <w:pPr>
         <w:pStyle w:val="Bibliography"/>
@@ -3966,7 +3051,7 @@
       <w:r>
         <w:t xml:space="preserve"> </w:t>
       </w:r>
-      <w:hyperlink r:id="rId60">
+      <w:hyperlink r:id="rId58">
         <w:r>
           <w:rPr>
             <w:rStyle w:val="Hyperlink"/>
@@ -3978,8 +3063,8 @@
         <w:t xml:space="preserve">.</w:t>
       </w:r>
     </w:p>
-    <w:bookmarkEnd w:id="61"/>
-    <w:bookmarkEnd w:id="62"/>
+    <w:bookmarkEnd w:id="59"/>
+    <w:bookmarkEnd w:id="60"/>
     <w:sectPr/>
   </w:body>
 </w:document>
@@ -4229,6 +3314,12 @@
     <w:abstractNumId w:val="991"/>
   </w:num>
   <w:num w:numId="1004">
+    <w:abstractNumId w:val="991"/>
+  </w:num>
+  <w:num w:numId="1005">
+    <w:abstractNumId w:val="991"/>
+  </w:num>
+  <w:num w:numId="1006">
     <w:abstractNumId w:val="991"/>
   </w:num>
 </w:numbering>

</xml_diff>